<commit_message>
Final Final folder and most recent edits and corrections as of 11/18/23
</commit_message>
<xml_diff>
--- a/Notes/Equations for Microplankton Analysis/Equations for Microplankton Analysis.docx
+++ b/Notes/Equations for Microplankton Analysis/Equations for Microplankton Analysis.docx
@@ -21,15 +21,7 @@
     </w:p>
     <w:p>
       <w:r>
-        <w:t>(</w:t>
-      </w:r>
-      <w:proofErr w:type="gramStart"/>
-      <w:r>
-        <w:t>sample</w:t>
-      </w:r>
-      <w:proofErr w:type="gramEnd"/>
-      <w:r>
-        <w:t xml:space="preserve"> water, ml – preservative added, ml)/ sample water ml</w:t>
+        <w:t>(sample water, ml – preservative added, ml)/ sample water ml</w:t>
       </w:r>
     </w:p>
     <w:p/>
@@ -1152,23 +1144,7 @@
           <w:sz w:val="18"/>
           <w:szCs w:val="18"/>
         </w:rPr>
-        <w:t>(</w:t>
-      </w:r>
-      <w:proofErr w:type="gramStart"/>
-      <w:r>
-        <w:rPr>
-          <w:sz w:val="18"/>
-          <w:szCs w:val="18"/>
-        </w:rPr>
-        <w:t>ml</w:t>
-      </w:r>
-      <w:proofErr w:type="gramEnd"/>
-      <w:r>
-        <w:rPr>
-          <w:sz w:val="18"/>
-          <w:szCs w:val="18"/>
-        </w:rPr>
-        <w:t xml:space="preserve"> of water with that organism in it</w:t>
+        <w:t>(ml of water with that organism in it</w:t>
       </w:r>
       <w:r>
         <w:rPr>
@@ -1300,15 +1276,7 @@
     </w:p>
     <w:p>
       <w:r>
-        <w:t xml:space="preserve">CR x </w:t>
-      </w:r>
-      <w:proofErr w:type="gramStart"/>
-      <w:r>
-        <w:t>mean</w:t>
-      </w:r>
-      <w:proofErr w:type="gramEnd"/>
-      <w:r>
-        <w:t xml:space="preserve"> I</w:t>
+        <w:t>CR x mean I</w:t>
       </w:r>
     </w:p>
     <w:p>
@@ -1662,7 +1630,7 @@
               <w:rPr>
                 <w:rFonts w:ascii="Cambria Math" w:hAnsi="Cambria Math"/>
               </w:rPr>
-              <m:t>1 pgC</m:t>
+              <m:t>1 pg</m:t>
             </m:r>
           </m:num>
           <m:den>
@@ -1738,7 +1706,7 @@
               <w:rPr>
                 <w:rFonts w:ascii="Cambria Math" w:eastAsiaTheme="minorEastAsia" w:hAnsi="Cambria Math"/>
               </w:rPr>
-              <m:t>1 pgC</m:t>
+              <m:t>1 pg</m:t>
             </m:r>
           </m:den>
         </m:f>

</xml_diff>